<commit_message>
work assign with document file
</commit_message>
<xml_diff>
--- a/src/assets/Easy UI Data Grid which we use in our ERP.docx
+++ b/src/assets/Easy UI Data Grid which we use in our ERP.docx
@@ -242,6 +242,128 @@
           <w:szCs w:val="23"/>
         </w:rPr>
       </w:pPr>
+      <w:r>
+        <w:rPr>
+          <w:rFonts w:ascii="Helvetica" w:eastAsia="Times New Roman" w:hAnsi="Helvetica" w:cs="Helvetica"/>
+          <w:color w:val="444444"/>
+          <w:sz w:val="23"/>
+          <w:szCs w:val="23"/>
+          <w:bdr w:val="none" w:sz="0" w:space="0" w:color="auto" w:frame="1"/>
+        </w:rPr>
+        <w:t xml:space="preserve">( </w:t>
+      </w:r>
+      <w:proofErr w:type="spellStart"/>
+      <w:r>
+        <w:rPr>
+          <w:rFonts w:ascii="Helvetica" w:eastAsia="Times New Roman" w:hAnsi="Helvetica" w:cs="Helvetica"/>
+          <w:color w:val="444444"/>
+          <w:sz w:val="23"/>
+          <w:szCs w:val="23"/>
+          <w:bdr w:val="none" w:sz="0" w:space="0" w:color="auto" w:frame="1"/>
+        </w:rPr>
+        <w:t>naim</w:t>
+      </w:r>
+      <w:proofErr w:type="spellEnd"/>
+      <w:r>
+        <w:rPr>
+          <w:rFonts w:ascii="Helvetica" w:eastAsia="Times New Roman" w:hAnsi="Helvetica" w:cs="Helvetica"/>
+          <w:color w:val="444444"/>
+          <w:sz w:val="23"/>
+          <w:szCs w:val="23"/>
+          <w:bdr w:val="none" w:sz="0" w:space="0" w:color="auto" w:frame="1"/>
+        </w:rPr>
+        <w:t xml:space="preserve">) </w:t>
+      </w:r>
+      <w:r>
+        <w:rPr>
+          <w:rFonts w:ascii="Helvetica" w:eastAsia="Times New Roman" w:hAnsi="Helvetica" w:cs="Helvetica"/>
+          <w:color w:val="444444"/>
+          <w:sz w:val="23"/>
+          <w:szCs w:val="23"/>
+          <w:bdr w:val="none" w:sz="0" w:space="0" w:color="auto" w:frame="1"/>
+        </w:rPr>
+        <w:t xml:space="preserve"> </w:t>
+      </w:r>
+      <w:bookmarkStart w:id="0" w:name="_GoBack"/>
+      <w:bookmarkEnd w:id="0"/>
+      <w:r>
+        <w:rPr>
+          <w:rFonts w:ascii="Helvetica" w:eastAsia="Times New Roman" w:hAnsi="Helvetica" w:cs="Helvetica"/>
+          <w:color w:val="444444"/>
+          <w:sz w:val="23"/>
+          <w:szCs w:val="23"/>
+          <w:bdr w:val="none" w:sz="0" w:space="0" w:color="auto" w:frame="1"/>
+        </w:rPr>
+        <w:fldChar w:fldCharType="begin"/>
+      </w:r>
+      <w:r>
+        <w:rPr>
+          <w:rFonts w:ascii="Helvetica" w:eastAsia="Times New Roman" w:hAnsi="Helvetica" w:cs="Helvetica"/>
+          <w:color w:val="444444"/>
+          <w:sz w:val="23"/>
+          <w:szCs w:val="23"/>
+          <w:bdr w:val="none" w:sz="0" w:space="0" w:color="auto" w:frame="1"/>
+        </w:rPr>
+        <w:instrText xml:space="preserve"> HYPERLINK "javascript:void(0)" </w:instrText>
+      </w:r>
+      <w:r>
+        <w:rPr>
+          <w:rFonts w:ascii="Helvetica" w:eastAsia="Times New Roman" w:hAnsi="Helvetica" w:cs="Helvetica"/>
+          <w:color w:val="444444"/>
+          <w:sz w:val="23"/>
+          <w:szCs w:val="23"/>
+          <w:bdr w:val="none" w:sz="0" w:space="0" w:color="auto" w:frame="1"/>
+        </w:rPr>
+        <w:fldChar w:fldCharType="separate"/>
+      </w:r>
+      <w:proofErr w:type="spellStart"/>
+      <w:r>
+        <w:rPr>
+          <w:rFonts w:ascii="Helvetica" w:eastAsia="Times New Roman" w:hAnsi="Helvetica" w:cs="Helvetica"/>
+          <w:color w:val="444444"/>
+          <w:sz w:val="23"/>
+          <w:szCs w:val="23"/>
+          <w:bdr w:val="none" w:sz="0" w:space="0" w:color="auto" w:frame="1"/>
+        </w:rPr>
+        <w:t>DataGrid</w:t>
+      </w:r>
+      <w:proofErr w:type="spellEnd"/>
+      <w:r>
+        <w:rPr>
+          <w:rFonts w:ascii="Helvetica" w:eastAsia="Times New Roman" w:hAnsi="Helvetica" w:cs="Helvetica"/>
+          <w:color w:val="444444"/>
+          <w:sz w:val="23"/>
+          <w:szCs w:val="23"/>
+          <w:bdr w:val="none" w:sz="0" w:space="0" w:color="auto" w:frame="1"/>
+        </w:rPr>
+        <w:t xml:space="preserve"> with Toolbar</w:t>
+      </w:r>
+      <w:r>
+        <w:rPr>
+          <w:rFonts w:ascii="Helvetica" w:eastAsia="Times New Roman" w:hAnsi="Helvetica" w:cs="Helvetica"/>
+          <w:color w:val="444444"/>
+          <w:sz w:val="23"/>
+          <w:szCs w:val="23"/>
+          <w:bdr w:val="none" w:sz="0" w:space="0" w:color="auto" w:frame="1"/>
+        </w:rPr>
+        <w:fldChar w:fldCharType="end"/>
+      </w:r>
+    </w:p>
+    <w:p>
+      <w:pPr>
+        <w:numPr>
+          <w:ilvl w:val="0"/>
+          <w:numId w:val="1"/>
+        </w:numPr>
+        <w:spacing w:after="0" w:line="396" w:lineRule="atLeast"/>
+        <w:textAlignment w:val="baseline"/>
+        <w:rPr>
+          <w:rFonts w:ascii="Helvetica" w:eastAsia="Times New Roman" w:hAnsi="Helvetica" w:cs="Helvetica"/>
+          <w:color w:val="222222"/>
+          <w:sz w:val="23"/>
+          <w:szCs w:val="23"/>
+        </w:rPr>
+      </w:pPr>
       <w:hyperlink r:id="rId10" w:history="1">
         <w:proofErr w:type="spellStart"/>
         <w:r>
@@ -263,26 +385,68 @@
             <w:szCs w:val="23"/>
             <w:bdr w:val="none" w:sz="0" w:space="0" w:color="auto" w:frame="1"/>
           </w:rPr>
-          <w:t xml:space="preserve"> with Toolbar</w:t>
-        </w:r>
-      </w:hyperlink>
-    </w:p>
-    <w:p>
-      <w:pPr>
-        <w:numPr>
-          <w:ilvl w:val="0"/>
-          <w:numId w:val="1"/>
-        </w:numPr>
-        <w:spacing w:after="0" w:line="396" w:lineRule="atLeast"/>
-        <w:textAlignment w:val="baseline"/>
-        <w:rPr>
-          <w:rFonts w:ascii="Helvetica" w:eastAsia="Times New Roman" w:hAnsi="Helvetica" w:cs="Helvetica"/>
-          <w:color w:val="222222"/>
-          <w:sz w:val="23"/>
-          <w:szCs w:val="23"/>
-        </w:rPr>
-      </w:pPr>
+          <w:t xml:space="preserve"> Filter Row</w:t>
+        </w:r>
+      </w:hyperlink>
+    </w:p>
+    <w:p>
+      <w:pPr>
+        <w:numPr>
+          <w:ilvl w:val="0"/>
+          <w:numId w:val="1"/>
+        </w:numPr>
+        <w:spacing w:after="0" w:line="396" w:lineRule="atLeast"/>
+        <w:textAlignment w:val="baseline"/>
+        <w:rPr>
+          <w:rFonts w:ascii="Helvetica" w:eastAsia="Times New Roman" w:hAnsi="Helvetica" w:cs="Helvetica"/>
+          <w:color w:val="222222"/>
+          <w:sz w:val="23"/>
+          <w:szCs w:val="23"/>
+        </w:rPr>
+      </w:pPr>
+      <w:r>
+        <w:rPr>
+          <w:rFonts w:ascii="Helvetica" w:eastAsia="Times New Roman" w:hAnsi="Helvetica" w:cs="Helvetica"/>
+          <w:color w:val="444444"/>
+          <w:sz w:val="23"/>
+          <w:szCs w:val="23"/>
+          <w:bdr w:val="none" w:sz="0" w:space="0" w:color="auto" w:frame="1"/>
+        </w:rPr>
+        <w:t xml:space="preserve">( </w:t>
+      </w:r>
+      <w:proofErr w:type="spellStart"/>
+      <w:r>
+        <w:rPr>
+          <w:rFonts w:ascii="Helvetica" w:eastAsia="Times New Roman" w:hAnsi="Helvetica" w:cs="Helvetica"/>
+          <w:color w:val="444444"/>
+          <w:sz w:val="23"/>
+          <w:szCs w:val="23"/>
+          <w:bdr w:val="none" w:sz="0" w:space="0" w:color="auto" w:frame="1"/>
+        </w:rPr>
+        <w:t>naim</w:t>
+      </w:r>
+      <w:proofErr w:type="spellEnd"/>
+      <w:r>
+        <w:rPr>
+          <w:rFonts w:ascii="Helvetica" w:eastAsia="Times New Roman" w:hAnsi="Helvetica" w:cs="Helvetica"/>
+          <w:color w:val="444444"/>
+          <w:sz w:val="23"/>
+          <w:szCs w:val="23"/>
+          <w:bdr w:val="none" w:sz="0" w:space="0" w:color="auto" w:frame="1"/>
+        </w:rPr>
+        <w:t xml:space="preserve">) </w:t>
+      </w:r>
       <w:hyperlink r:id="rId11" w:history="1">
+        <w:r>
+          <w:rPr>
+            <w:rFonts w:ascii="Helvetica" w:eastAsia="Times New Roman" w:hAnsi="Helvetica" w:cs="Helvetica"/>
+            <w:color w:val="444444"/>
+            <w:sz w:val="23"/>
+            <w:szCs w:val="23"/>
+            <w:bdr w:val="none" w:sz="0" w:space="0" w:color="auto" w:frame="1"/>
+          </w:rPr>
+          <w:t xml:space="preserve">Custom </w:t>
+        </w:r>
         <w:proofErr w:type="spellStart"/>
         <w:r>
           <w:rPr>
@@ -303,7 +467,7 @@
             <w:szCs w:val="23"/>
             <w:bdr w:val="none" w:sz="0" w:space="0" w:color="auto" w:frame="1"/>
           </w:rPr>
-          <w:t xml:space="preserve"> Filter Row</w:t>
+          <w:t xml:space="preserve"> Pager</w:t>
         </w:r>
       </w:hyperlink>
     </w:p>
@@ -331,7 +495,112 @@
             <w:szCs w:val="23"/>
             <w:bdr w:val="none" w:sz="0" w:space="0" w:color="auto" w:frame="1"/>
           </w:rPr>
-          <w:t xml:space="preserve">Custom </w:t>
+          <w:t>Client Side Pagination</w:t>
+        </w:r>
+      </w:hyperlink>
+    </w:p>
+    <w:p>
+      <w:pPr>
+        <w:numPr>
+          <w:ilvl w:val="0"/>
+          <w:numId w:val="1"/>
+        </w:numPr>
+        <w:spacing w:after="0" w:line="396" w:lineRule="atLeast"/>
+        <w:textAlignment w:val="baseline"/>
+        <w:rPr>
+          <w:rFonts w:ascii="Helvetica" w:eastAsia="Times New Roman" w:hAnsi="Helvetica" w:cs="Helvetica"/>
+          <w:color w:val="222222"/>
+          <w:sz w:val="23"/>
+          <w:szCs w:val="23"/>
+        </w:rPr>
+      </w:pPr>
+      <w:hyperlink r:id="rId13" w:history="1">
+        <w:r>
+          <w:rPr>
+            <w:rFonts w:ascii="Helvetica" w:eastAsia="Times New Roman" w:hAnsi="Helvetica" w:cs="Helvetica"/>
+            <w:color w:val="444444"/>
+            <w:sz w:val="23"/>
+            <w:szCs w:val="23"/>
+            <w:bdr w:val="none" w:sz="0" w:space="0" w:color="auto" w:frame="1"/>
+          </w:rPr>
+          <w:t>Sorting</w:t>
+        </w:r>
+      </w:hyperlink>
+      <w:r>
+        <w:rPr>
+          <w:rFonts w:ascii="Helvetica" w:eastAsia="Times New Roman" w:hAnsi="Helvetica" w:cs="Helvetica"/>
+          <w:color w:val="222222"/>
+          <w:sz w:val="23"/>
+          <w:szCs w:val="23"/>
+        </w:rPr>
+        <w:t>/</w:t>
+      </w:r>
+      <w:hyperlink r:id="rId14" w:history="1">
+        <w:r>
+          <w:rPr>
+            <w:rFonts w:ascii="Helvetica" w:eastAsia="Times New Roman" w:hAnsi="Helvetica" w:cs="Helvetica"/>
+            <w:color w:val="444444"/>
+            <w:sz w:val="23"/>
+            <w:szCs w:val="23"/>
+            <w:bdr w:val="none" w:sz="0" w:space="0" w:color="auto" w:frame="1"/>
+          </w:rPr>
+          <w:t>Multiple Sorting</w:t>
+        </w:r>
+      </w:hyperlink>
+    </w:p>
+    <w:p>
+      <w:pPr>
+        <w:numPr>
+          <w:ilvl w:val="0"/>
+          <w:numId w:val="1"/>
+        </w:numPr>
+        <w:spacing w:after="0" w:line="396" w:lineRule="atLeast"/>
+        <w:textAlignment w:val="baseline"/>
+        <w:rPr>
+          <w:rFonts w:ascii="Helvetica" w:eastAsia="Times New Roman" w:hAnsi="Helvetica" w:cs="Helvetica"/>
+          <w:color w:val="222222"/>
+          <w:sz w:val="23"/>
+          <w:szCs w:val="23"/>
+        </w:rPr>
+      </w:pPr>
+      <w:hyperlink r:id="rId15" w:history="1">
+        <w:r>
+          <w:rPr>
+            <w:rFonts w:ascii="Helvetica" w:eastAsia="Times New Roman" w:hAnsi="Helvetica" w:cs="Helvetica"/>
+            <w:color w:val="444444"/>
+            <w:sz w:val="23"/>
+            <w:szCs w:val="23"/>
+            <w:bdr w:val="none" w:sz="0" w:space="0" w:color="auto" w:frame="1"/>
+          </w:rPr>
+          <w:t>Column Group</w:t>
+        </w:r>
+      </w:hyperlink>
+    </w:p>
+    <w:p>
+      <w:pPr>
+        <w:numPr>
+          <w:ilvl w:val="0"/>
+          <w:numId w:val="1"/>
+        </w:numPr>
+        <w:spacing w:after="0" w:line="396" w:lineRule="atLeast"/>
+        <w:textAlignment w:val="baseline"/>
+        <w:rPr>
+          <w:rFonts w:ascii="Helvetica" w:eastAsia="Times New Roman" w:hAnsi="Helvetica" w:cs="Helvetica"/>
+          <w:color w:val="222222"/>
+          <w:sz w:val="23"/>
+          <w:szCs w:val="23"/>
+        </w:rPr>
+      </w:pPr>
+      <w:hyperlink r:id="rId16" w:history="1">
+        <w:r>
+          <w:rPr>
+            <w:rFonts w:ascii="Helvetica" w:eastAsia="Times New Roman" w:hAnsi="Helvetica" w:cs="Helvetica"/>
+            <w:color w:val="444444"/>
+            <w:sz w:val="23"/>
+            <w:szCs w:val="23"/>
+            <w:bdr w:val="none" w:sz="0" w:space="0" w:color="auto" w:frame="1"/>
+          </w:rPr>
+          <w:t xml:space="preserve">Aligning Columns in </w:t>
         </w:r>
         <w:proofErr w:type="spellStart"/>
         <w:r>
@@ -345,121 +614,6 @@
           <w:t>DataGrid</w:t>
         </w:r>
         <w:proofErr w:type="spellEnd"/>
-        <w:r>
-          <w:rPr>
-            <w:rFonts w:ascii="Helvetica" w:eastAsia="Times New Roman" w:hAnsi="Helvetica" w:cs="Helvetica"/>
-            <w:color w:val="444444"/>
-            <w:sz w:val="23"/>
-            <w:szCs w:val="23"/>
-            <w:bdr w:val="none" w:sz="0" w:space="0" w:color="auto" w:frame="1"/>
-          </w:rPr>
-          <w:t xml:space="preserve"> Pager</w:t>
-        </w:r>
-      </w:hyperlink>
-    </w:p>
-    <w:p>
-      <w:pPr>
-        <w:numPr>
-          <w:ilvl w:val="0"/>
-          <w:numId w:val="1"/>
-        </w:numPr>
-        <w:spacing w:after="0" w:line="396" w:lineRule="atLeast"/>
-        <w:textAlignment w:val="baseline"/>
-        <w:rPr>
-          <w:rFonts w:ascii="Helvetica" w:eastAsia="Times New Roman" w:hAnsi="Helvetica" w:cs="Helvetica"/>
-          <w:color w:val="222222"/>
-          <w:sz w:val="23"/>
-          <w:szCs w:val="23"/>
-        </w:rPr>
-      </w:pPr>
-      <w:hyperlink r:id="rId13" w:history="1">
-        <w:r>
-          <w:rPr>
-            <w:rFonts w:ascii="Helvetica" w:eastAsia="Times New Roman" w:hAnsi="Helvetica" w:cs="Helvetica"/>
-            <w:color w:val="444444"/>
-            <w:sz w:val="23"/>
-            <w:szCs w:val="23"/>
-            <w:bdr w:val="none" w:sz="0" w:space="0" w:color="auto" w:frame="1"/>
-          </w:rPr>
-          <w:t>Client Side Pagination</w:t>
-        </w:r>
-      </w:hyperlink>
-    </w:p>
-    <w:p>
-      <w:pPr>
-        <w:numPr>
-          <w:ilvl w:val="0"/>
-          <w:numId w:val="1"/>
-        </w:numPr>
-        <w:spacing w:after="0" w:line="396" w:lineRule="atLeast"/>
-        <w:textAlignment w:val="baseline"/>
-        <w:rPr>
-          <w:rFonts w:ascii="Helvetica" w:eastAsia="Times New Roman" w:hAnsi="Helvetica" w:cs="Helvetica"/>
-          <w:color w:val="222222"/>
-          <w:sz w:val="23"/>
-          <w:szCs w:val="23"/>
-        </w:rPr>
-      </w:pPr>
-      <w:hyperlink r:id="rId14" w:history="1">
-        <w:r>
-          <w:rPr>
-            <w:rFonts w:ascii="Helvetica" w:eastAsia="Times New Roman" w:hAnsi="Helvetica" w:cs="Helvetica"/>
-            <w:color w:val="444444"/>
-            <w:sz w:val="23"/>
-            <w:szCs w:val="23"/>
-            <w:bdr w:val="none" w:sz="0" w:space="0" w:color="auto" w:frame="1"/>
-          </w:rPr>
-          <w:t>Sorting</w:t>
-        </w:r>
-      </w:hyperlink>
-      <w:r>
-        <w:rPr>
-          <w:rFonts w:ascii="Helvetica" w:eastAsia="Times New Roman" w:hAnsi="Helvetica" w:cs="Helvetica"/>
-          <w:color w:val="222222"/>
-          <w:sz w:val="23"/>
-          <w:szCs w:val="23"/>
-        </w:rPr>
-        <w:t>/</w:t>
-      </w:r>
-      <w:hyperlink r:id="rId15" w:history="1">
-        <w:r>
-          <w:rPr>
-            <w:rFonts w:ascii="Helvetica" w:eastAsia="Times New Roman" w:hAnsi="Helvetica" w:cs="Helvetica"/>
-            <w:color w:val="444444"/>
-            <w:sz w:val="23"/>
-            <w:szCs w:val="23"/>
-            <w:bdr w:val="none" w:sz="0" w:space="0" w:color="auto" w:frame="1"/>
-          </w:rPr>
-          <w:t>Multiple Sorting</w:t>
-        </w:r>
-      </w:hyperlink>
-    </w:p>
-    <w:p>
-      <w:pPr>
-        <w:numPr>
-          <w:ilvl w:val="0"/>
-          <w:numId w:val="1"/>
-        </w:numPr>
-        <w:spacing w:after="0" w:line="396" w:lineRule="atLeast"/>
-        <w:textAlignment w:val="baseline"/>
-        <w:rPr>
-          <w:rFonts w:ascii="Helvetica" w:eastAsia="Times New Roman" w:hAnsi="Helvetica" w:cs="Helvetica"/>
-          <w:color w:val="222222"/>
-          <w:sz w:val="23"/>
-          <w:szCs w:val="23"/>
-        </w:rPr>
-      </w:pPr>
-      <w:hyperlink r:id="rId16" w:history="1">
-        <w:r>
-          <w:rPr>
-            <w:rFonts w:ascii="Helvetica" w:eastAsia="Times New Roman" w:hAnsi="Helvetica" w:cs="Helvetica"/>
-            <w:color w:val="444444"/>
-            <w:sz w:val="23"/>
-            <w:szCs w:val="23"/>
-            <w:bdr w:val="none" w:sz="0" w:space="0" w:color="auto" w:frame="1"/>
-          </w:rPr>
-          <w:t>Column Group</w:t>
-        </w:r>
       </w:hyperlink>
     </w:p>
     <w:p>
@@ -486,7 +640,7 @@
             <w:szCs w:val="23"/>
             <w:bdr w:val="none" w:sz="0" w:space="0" w:color="auto" w:frame="1"/>
           </w:rPr>
-          <w:t xml:space="preserve">Aligning Columns in </w:t>
+          <w:t xml:space="preserve">Frozen Columns in </w:t>
         </w:r>
         <w:proofErr w:type="spellStart"/>
         <w:r>
@@ -526,7 +680,7 @@
             <w:szCs w:val="23"/>
             <w:bdr w:val="none" w:sz="0" w:space="0" w:color="auto" w:frame="1"/>
           </w:rPr>
-          <w:t xml:space="preserve">Frozen Columns in </w:t>
+          <w:t xml:space="preserve">Format </w:t>
         </w:r>
         <w:proofErr w:type="spellStart"/>
         <w:r>
@@ -540,6 +694,16 @@
           <w:t>DataGrid</w:t>
         </w:r>
         <w:proofErr w:type="spellEnd"/>
+        <w:r>
+          <w:rPr>
+            <w:rFonts w:ascii="Helvetica" w:eastAsia="Times New Roman" w:hAnsi="Helvetica" w:cs="Helvetica"/>
+            <w:color w:val="444444"/>
+            <w:sz w:val="23"/>
+            <w:szCs w:val="23"/>
+            <w:bdr w:val="none" w:sz="0" w:space="0" w:color="auto" w:frame="1"/>
+          </w:rPr>
+          <w:t xml:space="preserve"> Columns</w:t>
+        </w:r>
       </w:hyperlink>
     </w:p>
     <w:p>
@@ -566,7 +730,7 @@
             <w:szCs w:val="23"/>
             <w:bdr w:val="none" w:sz="0" w:space="0" w:color="auto" w:frame="1"/>
           </w:rPr>
-          <w:t xml:space="preserve">Format </w:t>
+          <w:t xml:space="preserve">Frozen Rows in </w:t>
         </w:r>
         <w:proofErr w:type="spellStart"/>
         <w:r>
@@ -580,33 +744,55 @@
           <w:t>DataGrid</w:t>
         </w:r>
         <w:proofErr w:type="spellEnd"/>
-        <w:r>
-          <w:rPr>
-            <w:rFonts w:ascii="Helvetica" w:eastAsia="Times New Roman" w:hAnsi="Helvetica" w:cs="Helvetica"/>
-            <w:color w:val="444444"/>
-            <w:sz w:val="23"/>
-            <w:szCs w:val="23"/>
-            <w:bdr w:val="none" w:sz="0" w:space="0" w:color="auto" w:frame="1"/>
-          </w:rPr>
-          <w:t xml:space="preserve"> Columns</w:t>
-        </w:r>
-      </w:hyperlink>
-    </w:p>
-    <w:p>
-      <w:pPr>
-        <w:numPr>
-          <w:ilvl w:val="0"/>
-          <w:numId w:val="1"/>
-        </w:numPr>
-        <w:spacing w:after="0" w:line="396" w:lineRule="atLeast"/>
-        <w:textAlignment w:val="baseline"/>
-        <w:rPr>
-          <w:rFonts w:ascii="Helvetica" w:eastAsia="Times New Roman" w:hAnsi="Helvetica" w:cs="Helvetica"/>
-          <w:color w:val="222222"/>
-          <w:sz w:val="23"/>
-          <w:szCs w:val="23"/>
-        </w:rPr>
-      </w:pPr>
+      </w:hyperlink>
+    </w:p>
+    <w:p>
+      <w:pPr>
+        <w:numPr>
+          <w:ilvl w:val="0"/>
+          <w:numId w:val="1"/>
+        </w:numPr>
+        <w:spacing w:after="0" w:line="396" w:lineRule="atLeast"/>
+        <w:textAlignment w:val="baseline"/>
+        <w:rPr>
+          <w:rFonts w:ascii="Helvetica" w:eastAsia="Times New Roman" w:hAnsi="Helvetica" w:cs="Helvetica"/>
+          <w:color w:val="222222"/>
+          <w:sz w:val="23"/>
+          <w:szCs w:val="23"/>
+        </w:rPr>
+      </w:pPr>
+      <w:r>
+        <w:rPr>
+          <w:rFonts w:ascii="Helvetica" w:eastAsia="Times New Roman" w:hAnsi="Helvetica" w:cs="Helvetica"/>
+          <w:color w:val="444444"/>
+          <w:sz w:val="23"/>
+          <w:szCs w:val="23"/>
+          <w:bdr w:val="none" w:sz="0" w:space="0" w:color="auto" w:frame="1"/>
+        </w:rPr>
+        <w:t xml:space="preserve">( </w:t>
+      </w:r>
+      <w:proofErr w:type="spellStart"/>
+      <w:r>
+        <w:rPr>
+          <w:rFonts w:ascii="Helvetica" w:eastAsia="Times New Roman" w:hAnsi="Helvetica" w:cs="Helvetica"/>
+          <w:color w:val="444444"/>
+          <w:sz w:val="23"/>
+          <w:szCs w:val="23"/>
+          <w:bdr w:val="none" w:sz="0" w:space="0" w:color="auto" w:frame="1"/>
+        </w:rPr>
+        <w:t>naim</w:t>
+      </w:r>
+      <w:proofErr w:type="spellEnd"/>
+      <w:r>
+        <w:rPr>
+          <w:rFonts w:ascii="Helvetica" w:eastAsia="Times New Roman" w:hAnsi="Helvetica" w:cs="Helvetica"/>
+          <w:color w:val="444444"/>
+          <w:sz w:val="23"/>
+          <w:szCs w:val="23"/>
+          <w:bdr w:val="none" w:sz="0" w:space="0" w:color="auto" w:frame="1"/>
+        </w:rPr>
+        <w:t xml:space="preserve">) </w:t>
+      </w:r>
       <w:hyperlink r:id="rId20" w:history="1">
         <w:r>
           <w:rPr>
@@ -616,7 +802,7 @@
             <w:szCs w:val="23"/>
             <w:bdr w:val="none" w:sz="0" w:space="0" w:color="auto" w:frame="1"/>
           </w:rPr>
-          <w:t xml:space="preserve">Frozen Rows in </w:t>
+          <w:t xml:space="preserve">Group Rows in </w:t>
         </w:r>
         <w:proofErr w:type="spellStart"/>
         <w:r>
@@ -656,7 +842,7 @@
             <w:szCs w:val="23"/>
             <w:bdr w:val="none" w:sz="0" w:space="0" w:color="auto" w:frame="1"/>
           </w:rPr>
-          <w:t xml:space="preserve">Group Rows in </w:t>
+          <w:t xml:space="preserve">Row Editing in </w:t>
         </w:r>
         <w:proofErr w:type="spellStart"/>
         <w:r>
@@ -696,7 +882,7 @@
             <w:szCs w:val="23"/>
             <w:bdr w:val="none" w:sz="0" w:space="0" w:color="auto" w:frame="1"/>
           </w:rPr>
-          <w:t xml:space="preserve">Row Editing in </w:t>
+          <w:t xml:space="preserve">Cell Editing in </w:t>
         </w:r>
         <w:proofErr w:type="spellStart"/>
         <w:r>
@@ -727,6 +913,48 @@
           <w:szCs w:val="23"/>
         </w:rPr>
       </w:pPr>
+      <w:r>
+        <w:rPr>
+          <w:rFonts w:ascii="Helvetica" w:eastAsia="Times New Roman" w:hAnsi="Helvetica" w:cs="Helvetica"/>
+          <w:color w:val="444444"/>
+          <w:sz w:val="23"/>
+          <w:szCs w:val="23"/>
+          <w:bdr w:val="none" w:sz="0" w:space="0" w:color="auto" w:frame="1"/>
+        </w:rPr>
+        <w:t xml:space="preserve">( </w:t>
+      </w:r>
+      <w:proofErr w:type="spellStart"/>
+      <w:r>
+        <w:rPr>
+          <w:rFonts w:ascii="Helvetica" w:eastAsia="Times New Roman" w:hAnsi="Helvetica" w:cs="Helvetica"/>
+          <w:color w:val="444444"/>
+          <w:sz w:val="23"/>
+          <w:szCs w:val="23"/>
+          <w:bdr w:val="none" w:sz="0" w:space="0" w:color="auto" w:frame="1"/>
+        </w:rPr>
+        <w:t>adnan</w:t>
+      </w:r>
+      <w:proofErr w:type="spellEnd"/>
+      <w:r>
+        <w:rPr>
+          <w:rFonts w:ascii="Helvetica" w:eastAsia="Times New Roman" w:hAnsi="Helvetica" w:cs="Helvetica"/>
+          <w:color w:val="444444"/>
+          <w:sz w:val="23"/>
+          <w:szCs w:val="23"/>
+          <w:bdr w:val="none" w:sz="0" w:space="0" w:color="auto" w:frame="1"/>
+        </w:rPr>
+        <w:t xml:space="preserve">) </w:t>
+      </w:r>
+      <w:r>
+        <w:rPr>
+          <w:rFonts w:ascii="Helvetica" w:eastAsia="Times New Roman" w:hAnsi="Helvetica" w:cs="Helvetica"/>
+          <w:color w:val="444444"/>
+          <w:sz w:val="23"/>
+          <w:szCs w:val="23"/>
+          <w:bdr w:val="none" w:sz="0" w:space="0" w:color="auto" w:frame="1"/>
+        </w:rPr>
+        <w:t xml:space="preserve"> </w:t>
+      </w:r>
       <w:hyperlink r:id="rId23" w:history="1">
         <w:r>
           <w:rPr>
@@ -736,7 +964,7 @@
             <w:szCs w:val="23"/>
             <w:bdr w:val="none" w:sz="0" w:space="0" w:color="auto" w:frame="1"/>
           </w:rPr>
-          <w:t xml:space="preserve">Cell Editing in </w:t>
+          <w:t xml:space="preserve">Cache Editor for </w:t>
         </w:r>
         <w:proofErr w:type="spellStart"/>
         <w:r>
@@ -768,16 +996,6 @@
         </w:rPr>
       </w:pPr>
       <w:hyperlink r:id="rId24" w:history="1">
-        <w:r>
-          <w:rPr>
-            <w:rFonts w:ascii="Helvetica" w:eastAsia="Times New Roman" w:hAnsi="Helvetica" w:cs="Helvetica"/>
-            <w:color w:val="444444"/>
-            <w:sz w:val="23"/>
-            <w:szCs w:val="23"/>
-            <w:bdr w:val="none" w:sz="0" w:space="0" w:color="auto" w:frame="1"/>
-          </w:rPr>
-          <w:t xml:space="preserve">Cache Editor for </w:t>
-        </w:r>
         <w:proofErr w:type="spellStart"/>
         <w:r>
           <w:rPr>
@@ -790,6 +1008,16 @@
           <w:t>DataGrid</w:t>
         </w:r>
         <w:proofErr w:type="spellEnd"/>
+        <w:r>
+          <w:rPr>
+            <w:rFonts w:ascii="Helvetica" w:eastAsia="Times New Roman" w:hAnsi="Helvetica" w:cs="Helvetica"/>
+            <w:color w:val="444444"/>
+            <w:sz w:val="23"/>
+            <w:szCs w:val="23"/>
+            <w:bdr w:val="none" w:sz="0" w:space="0" w:color="auto" w:frame="1"/>
+          </w:rPr>
+          <w:t xml:space="preserve"> Row Style</w:t>
+        </w:r>
       </w:hyperlink>
     </w:p>
     <w:p>
@@ -828,26 +1056,68 @@
             <w:szCs w:val="23"/>
             <w:bdr w:val="none" w:sz="0" w:space="0" w:color="auto" w:frame="1"/>
           </w:rPr>
-          <w:t xml:space="preserve"> Row Style</w:t>
-        </w:r>
-      </w:hyperlink>
-    </w:p>
-    <w:p>
-      <w:pPr>
-        <w:numPr>
-          <w:ilvl w:val="0"/>
-          <w:numId w:val="1"/>
-        </w:numPr>
-        <w:spacing w:after="0" w:line="396" w:lineRule="atLeast"/>
-        <w:textAlignment w:val="baseline"/>
-        <w:rPr>
-          <w:rFonts w:ascii="Helvetica" w:eastAsia="Times New Roman" w:hAnsi="Helvetica" w:cs="Helvetica"/>
-          <w:color w:val="222222"/>
-          <w:sz w:val="23"/>
-          <w:szCs w:val="23"/>
-        </w:rPr>
-      </w:pPr>
+          <w:t xml:space="preserve"> Cell Style</w:t>
+        </w:r>
+      </w:hyperlink>
+    </w:p>
+    <w:p>
+      <w:pPr>
+        <w:numPr>
+          <w:ilvl w:val="0"/>
+          <w:numId w:val="1"/>
+        </w:numPr>
+        <w:spacing w:after="0" w:line="396" w:lineRule="atLeast"/>
+        <w:textAlignment w:val="baseline"/>
+        <w:rPr>
+          <w:rFonts w:ascii="Helvetica" w:eastAsia="Times New Roman" w:hAnsi="Helvetica" w:cs="Helvetica"/>
+          <w:color w:val="222222"/>
+          <w:sz w:val="23"/>
+          <w:szCs w:val="23"/>
+        </w:rPr>
+      </w:pPr>
+      <w:r>
+        <w:rPr>
+          <w:rFonts w:ascii="Helvetica" w:eastAsia="Times New Roman" w:hAnsi="Helvetica" w:cs="Helvetica"/>
+          <w:color w:val="444444"/>
+          <w:sz w:val="23"/>
+          <w:szCs w:val="23"/>
+          <w:bdr w:val="none" w:sz="0" w:space="0" w:color="auto" w:frame="1"/>
+        </w:rPr>
+        <w:t xml:space="preserve">( </w:t>
+      </w:r>
+      <w:proofErr w:type="spellStart"/>
+      <w:r>
+        <w:rPr>
+          <w:rFonts w:ascii="Helvetica" w:eastAsia="Times New Roman" w:hAnsi="Helvetica" w:cs="Helvetica"/>
+          <w:color w:val="444444"/>
+          <w:sz w:val="23"/>
+          <w:szCs w:val="23"/>
+          <w:bdr w:val="none" w:sz="0" w:space="0" w:color="auto" w:frame="1"/>
+        </w:rPr>
+        <w:t>adnan</w:t>
+      </w:r>
+      <w:proofErr w:type="spellEnd"/>
+      <w:r>
+        <w:rPr>
+          <w:rFonts w:ascii="Helvetica" w:eastAsia="Times New Roman" w:hAnsi="Helvetica" w:cs="Helvetica"/>
+          <w:color w:val="444444"/>
+          <w:sz w:val="23"/>
+          <w:szCs w:val="23"/>
+          <w:bdr w:val="none" w:sz="0" w:space="0" w:color="auto" w:frame="1"/>
+        </w:rPr>
+        <w:t xml:space="preserve">) </w:t>
+      </w:r>
       <w:hyperlink r:id="rId26" w:history="1">
+        <w:r>
+          <w:rPr>
+            <w:rFonts w:ascii="Helvetica" w:eastAsia="Times New Roman" w:hAnsi="Helvetica" w:cs="Helvetica"/>
+            <w:color w:val="444444"/>
+            <w:sz w:val="23"/>
+            <w:szCs w:val="23"/>
+            <w:bdr w:val="none" w:sz="0" w:space="0" w:color="auto" w:frame="1"/>
+          </w:rPr>
+          <w:t xml:space="preserve">Footer Rows in </w:t>
+        </w:r>
         <w:proofErr w:type="spellStart"/>
         <w:r>
           <w:rPr>
@@ -860,35 +1130,33 @@
           <w:t>DataGrid</w:t>
         </w:r>
         <w:proofErr w:type="spellEnd"/>
-        <w:r>
-          <w:rPr>
-            <w:rFonts w:ascii="Helvetica" w:eastAsia="Times New Roman" w:hAnsi="Helvetica" w:cs="Helvetica"/>
-            <w:color w:val="444444"/>
-            <w:sz w:val="23"/>
-            <w:szCs w:val="23"/>
-            <w:bdr w:val="none" w:sz="0" w:space="0" w:color="auto" w:frame="1"/>
-          </w:rPr>
-          <w:t xml:space="preserve"> Cell Style</w:t>
-        </w:r>
-      </w:hyperlink>
-      <w:bookmarkStart w:id="0" w:name="_GoBack"/>
-      <w:bookmarkEnd w:id="0"/>
-    </w:p>
-    <w:p>
-      <w:pPr>
-        <w:numPr>
-          <w:ilvl w:val="0"/>
-          <w:numId w:val="1"/>
-        </w:numPr>
-        <w:spacing w:after="0" w:line="396" w:lineRule="atLeast"/>
-        <w:textAlignment w:val="baseline"/>
-        <w:rPr>
-          <w:rFonts w:ascii="Helvetica" w:eastAsia="Times New Roman" w:hAnsi="Helvetica" w:cs="Helvetica"/>
-          <w:color w:val="222222"/>
-          <w:sz w:val="23"/>
-          <w:szCs w:val="23"/>
-        </w:rPr>
-      </w:pPr>
+      </w:hyperlink>
+    </w:p>
+    <w:p>
+      <w:pPr>
+        <w:numPr>
+          <w:ilvl w:val="0"/>
+          <w:numId w:val="1"/>
+        </w:numPr>
+        <w:spacing w:after="0" w:line="396" w:lineRule="atLeast"/>
+        <w:textAlignment w:val="baseline"/>
+        <w:rPr>
+          <w:rFonts w:ascii="Helvetica" w:eastAsia="Times New Roman" w:hAnsi="Helvetica" w:cs="Helvetica"/>
+          <w:color w:val="222222"/>
+          <w:sz w:val="23"/>
+          <w:szCs w:val="23"/>
+        </w:rPr>
+      </w:pPr>
+      <w:r>
+        <w:rPr>
+          <w:rFonts w:ascii="Helvetica" w:eastAsia="Times New Roman" w:hAnsi="Helvetica" w:cs="Helvetica"/>
+          <w:color w:val="444444"/>
+          <w:sz w:val="23"/>
+          <w:szCs w:val="23"/>
+          <w:bdr w:val="none" w:sz="0" w:space="0" w:color="auto" w:frame="1"/>
+        </w:rPr>
+        <w:t xml:space="preserve">() </w:t>
+      </w:r>
       <w:hyperlink r:id="rId27" w:history="1">
         <w:r>
           <w:rPr>
@@ -898,7 +1166,7 @@
             <w:szCs w:val="23"/>
             <w:bdr w:val="none" w:sz="0" w:space="0" w:color="auto" w:frame="1"/>
           </w:rPr>
-          <w:t xml:space="preserve">Footer Rows in </w:t>
+          <w:t xml:space="preserve">Merge Cells for </w:t>
         </w:r>
         <w:proofErr w:type="spellStart"/>
         <w:r>
@@ -929,6 +1197,48 @@
           <w:szCs w:val="23"/>
         </w:rPr>
       </w:pPr>
+      <w:r>
+        <w:rPr>
+          <w:rFonts w:ascii="Helvetica" w:eastAsia="Times New Roman" w:hAnsi="Helvetica" w:cs="Helvetica"/>
+          <w:color w:val="444444"/>
+          <w:sz w:val="23"/>
+          <w:szCs w:val="23"/>
+          <w:bdr w:val="none" w:sz="0" w:space="0" w:color="auto" w:frame="1"/>
+        </w:rPr>
+        <w:t>(</w:t>
+      </w:r>
+      <w:proofErr w:type="spellStart"/>
+      <w:r>
+        <w:rPr>
+          <w:rFonts w:ascii="Helvetica" w:eastAsia="Times New Roman" w:hAnsi="Helvetica" w:cs="Helvetica"/>
+          <w:color w:val="444444"/>
+          <w:sz w:val="23"/>
+          <w:szCs w:val="23"/>
+          <w:bdr w:val="none" w:sz="0" w:space="0" w:color="auto" w:frame="1"/>
+        </w:rPr>
+        <w:t>fatema</w:t>
+      </w:r>
+      <w:proofErr w:type="spellEnd"/>
+      <w:r>
+        <w:rPr>
+          <w:rFonts w:ascii="Helvetica" w:eastAsia="Times New Roman" w:hAnsi="Helvetica" w:cs="Helvetica"/>
+          <w:color w:val="444444"/>
+          <w:sz w:val="23"/>
+          <w:szCs w:val="23"/>
+          <w:bdr w:val="none" w:sz="0" w:space="0" w:color="auto" w:frame="1"/>
+        </w:rPr>
+        <w:t>)</w:t>
+      </w:r>
+      <w:r>
+        <w:rPr>
+          <w:rFonts w:ascii="Helvetica" w:eastAsia="Times New Roman" w:hAnsi="Helvetica" w:cs="Helvetica"/>
+          <w:color w:val="444444"/>
+          <w:sz w:val="23"/>
+          <w:szCs w:val="23"/>
+          <w:bdr w:val="none" w:sz="0" w:space="0" w:color="auto" w:frame="1"/>
+        </w:rPr>
+        <w:t xml:space="preserve"> </w:t>
+      </w:r>
       <w:hyperlink r:id="rId28" w:history="1">
         <w:r>
           <w:rPr>
@@ -938,8 +1248,68 @@
             <w:szCs w:val="23"/>
             <w:bdr w:val="none" w:sz="0" w:space="0" w:color="auto" w:frame="1"/>
           </w:rPr>
-          <w:t xml:space="preserve">Merge Cells for </w:t>
-        </w:r>
+          <w:t>Master Detail</w:t>
+        </w:r>
+      </w:hyperlink>
+    </w:p>
+    <w:p>
+      <w:pPr>
+        <w:numPr>
+          <w:ilvl w:val="0"/>
+          <w:numId w:val="1"/>
+        </w:numPr>
+        <w:spacing w:after="0" w:line="396" w:lineRule="atLeast"/>
+        <w:textAlignment w:val="baseline"/>
+        <w:rPr>
+          <w:rFonts w:ascii="Helvetica" w:eastAsia="Times New Roman" w:hAnsi="Helvetica" w:cs="Helvetica"/>
+          <w:color w:val="222222"/>
+          <w:sz w:val="23"/>
+          <w:szCs w:val="23"/>
+        </w:rPr>
+      </w:pPr>
+      <w:r>
+        <w:rPr>
+          <w:rFonts w:ascii="Helvetica" w:eastAsia="Times New Roman" w:hAnsi="Helvetica" w:cs="Helvetica"/>
+          <w:color w:val="444444"/>
+          <w:sz w:val="23"/>
+          <w:szCs w:val="23"/>
+          <w:bdr w:val="none" w:sz="0" w:space="0" w:color="auto" w:frame="1"/>
+        </w:rPr>
+        <w:t>(</w:t>
+      </w:r>
+      <w:proofErr w:type="spellStart"/>
+      <w:r>
+        <w:rPr>
+          <w:rFonts w:ascii="Helvetica" w:eastAsia="Times New Roman" w:hAnsi="Helvetica" w:cs="Helvetica"/>
+          <w:color w:val="444444"/>
+          <w:sz w:val="23"/>
+          <w:szCs w:val="23"/>
+          <w:bdr w:val="none" w:sz="0" w:space="0" w:color="auto" w:frame="1"/>
+        </w:rPr>
+        <w:t>fatema</w:t>
+      </w:r>
+      <w:proofErr w:type="spellEnd"/>
+      <w:r>
+        <w:rPr>
+          <w:rFonts w:ascii="Helvetica" w:eastAsia="Times New Roman" w:hAnsi="Helvetica" w:cs="Helvetica"/>
+          <w:color w:val="444444"/>
+          <w:sz w:val="23"/>
+          <w:szCs w:val="23"/>
+          <w:bdr w:val="none" w:sz="0" w:space="0" w:color="auto" w:frame="1"/>
+        </w:rPr>
+        <w:t>)</w:t>
+      </w:r>
+      <w:r>
+        <w:rPr>
+          <w:rFonts w:ascii="Helvetica" w:eastAsia="Times New Roman" w:hAnsi="Helvetica" w:cs="Helvetica"/>
+          <w:color w:val="444444"/>
+          <w:sz w:val="23"/>
+          <w:szCs w:val="23"/>
+          <w:bdr w:val="none" w:sz="0" w:space="0" w:color="auto" w:frame="1"/>
+        </w:rPr>
+        <w:t xml:space="preserve"> </w:t>
+      </w:r>
+      <w:hyperlink r:id="rId29" w:history="1">
         <w:proofErr w:type="spellStart"/>
         <w:r>
           <w:rPr>
@@ -949,7 +1319,7 @@
             <w:szCs w:val="23"/>
             <w:bdr w:val="none" w:sz="0" w:space="0" w:color="auto" w:frame="1"/>
           </w:rPr>
-          <w:t>DataGrid</w:t>
+          <w:t>SubGrid</w:t>
         </w:r>
         <w:proofErr w:type="spellEnd"/>
       </w:hyperlink>
@@ -969,35 +1339,59 @@
           <w:szCs w:val="23"/>
         </w:rPr>
       </w:pPr>
-      <w:hyperlink r:id="rId29" w:history="1">
-        <w:r>
-          <w:rPr>
-            <w:rFonts w:ascii="Helvetica" w:eastAsia="Times New Roman" w:hAnsi="Helvetica" w:cs="Helvetica"/>
-            <w:color w:val="444444"/>
-            <w:sz w:val="23"/>
-            <w:szCs w:val="23"/>
-            <w:bdr w:val="none" w:sz="0" w:space="0" w:color="auto" w:frame="1"/>
-          </w:rPr>
-          <w:t>Master Detail</w:t>
-        </w:r>
-      </w:hyperlink>
-    </w:p>
-    <w:p>
-      <w:pPr>
-        <w:numPr>
-          <w:ilvl w:val="0"/>
-          <w:numId w:val="1"/>
-        </w:numPr>
-        <w:spacing w:after="0" w:line="396" w:lineRule="atLeast"/>
-        <w:textAlignment w:val="baseline"/>
-        <w:rPr>
-          <w:rFonts w:ascii="Helvetica" w:eastAsia="Times New Roman" w:hAnsi="Helvetica" w:cs="Helvetica"/>
-          <w:color w:val="222222"/>
-          <w:sz w:val="23"/>
-          <w:szCs w:val="23"/>
-        </w:rPr>
-      </w:pPr>
+      <w:r>
+        <w:rPr>
+          <w:rFonts w:ascii="Helvetica" w:eastAsia="Times New Roman" w:hAnsi="Helvetica" w:cs="Helvetica"/>
+          <w:color w:val="444444"/>
+          <w:sz w:val="23"/>
+          <w:szCs w:val="23"/>
+          <w:bdr w:val="none" w:sz="0" w:space="0" w:color="auto" w:frame="1"/>
+        </w:rPr>
+        <w:t>(</w:t>
+      </w:r>
+      <w:proofErr w:type="spellStart"/>
+      <w:r>
+        <w:rPr>
+          <w:rFonts w:ascii="Helvetica" w:eastAsia="Times New Roman" w:hAnsi="Helvetica" w:cs="Helvetica"/>
+          <w:color w:val="444444"/>
+          <w:sz w:val="23"/>
+          <w:szCs w:val="23"/>
+          <w:bdr w:val="none" w:sz="0" w:space="0" w:color="auto" w:frame="1"/>
+        </w:rPr>
+        <w:t>fatema</w:t>
+      </w:r>
+      <w:proofErr w:type="spellEnd"/>
+      <w:r>
+        <w:rPr>
+          <w:rFonts w:ascii="Helvetica" w:eastAsia="Times New Roman" w:hAnsi="Helvetica" w:cs="Helvetica"/>
+          <w:color w:val="444444"/>
+          <w:sz w:val="23"/>
+          <w:szCs w:val="23"/>
+          <w:bdr w:val="none" w:sz="0" w:space="0" w:color="auto" w:frame="1"/>
+        </w:rPr>
+        <w:t>)</w:t>
+      </w:r>
+      <w:r>
+        <w:rPr>
+          <w:rFonts w:ascii="Helvetica" w:eastAsia="Times New Roman" w:hAnsi="Helvetica" w:cs="Helvetica"/>
+          <w:color w:val="444444"/>
+          <w:sz w:val="23"/>
+          <w:szCs w:val="23"/>
+          <w:bdr w:val="none" w:sz="0" w:space="0" w:color="auto" w:frame="1"/>
+        </w:rPr>
+        <w:t xml:space="preserve"> </w:t>
+      </w:r>
       <w:hyperlink r:id="rId30" w:history="1">
+        <w:r>
+          <w:rPr>
+            <w:rFonts w:ascii="Helvetica" w:eastAsia="Times New Roman" w:hAnsi="Helvetica" w:cs="Helvetica"/>
+            <w:color w:val="444444"/>
+            <w:sz w:val="23"/>
+            <w:szCs w:val="23"/>
+            <w:bdr w:val="none" w:sz="0" w:space="0" w:color="auto" w:frame="1"/>
+          </w:rPr>
+          <w:t xml:space="preserve">Nested </w:t>
+        </w:r>
         <w:proofErr w:type="spellStart"/>
         <w:r>
           <w:rPr>
@@ -1036,37 +1430,57 @@
             <w:szCs w:val="23"/>
             <w:bdr w:val="none" w:sz="0" w:space="0" w:color="auto" w:frame="1"/>
           </w:rPr>
-          <w:t xml:space="preserve">Nested </w:t>
-        </w:r>
-        <w:proofErr w:type="spellStart"/>
-        <w:r>
-          <w:rPr>
-            <w:rFonts w:ascii="Helvetica" w:eastAsia="Times New Roman" w:hAnsi="Helvetica" w:cs="Helvetica"/>
-            <w:color w:val="444444"/>
-            <w:sz w:val="23"/>
-            <w:szCs w:val="23"/>
-            <w:bdr w:val="none" w:sz="0" w:space="0" w:color="auto" w:frame="1"/>
-          </w:rPr>
-          <w:t>SubGrid</w:t>
-        </w:r>
-        <w:proofErr w:type="spellEnd"/>
-      </w:hyperlink>
-    </w:p>
-    <w:p>
-      <w:pPr>
-        <w:numPr>
-          <w:ilvl w:val="0"/>
-          <w:numId w:val="1"/>
-        </w:numPr>
-        <w:spacing w:after="0" w:line="396" w:lineRule="atLeast"/>
-        <w:textAlignment w:val="baseline"/>
-        <w:rPr>
-          <w:rFonts w:ascii="Helvetica" w:eastAsia="Times New Roman" w:hAnsi="Helvetica" w:cs="Helvetica"/>
-          <w:color w:val="222222"/>
-          <w:sz w:val="23"/>
-          <w:szCs w:val="23"/>
-        </w:rPr>
-      </w:pPr>
+          <w:t>Large Data</w:t>
+        </w:r>
+      </w:hyperlink>
+    </w:p>
+    <w:p>
+      <w:pPr>
+        <w:numPr>
+          <w:ilvl w:val="0"/>
+          <w:numId w:val="1"/>
+        </w:numPr>
+        <w:spacing w:after="0" w:line="396" w:lineRule="atLeast"/>
+        <w:textAlignment w:val="baseline"/>
+        <w:rPr>
+          <w:rFonts w:ascii="Helvetica" w:eastAsia="Times New Roman" w:hAnsi="Helvetica" w:cs="Helvetica"/>
+          <w:color w:val="222222"/>
+          <w:sz w:val="23"/>
+          <w:szCs w:val="23"/>
+        </w:rPr>
+      </w:pPr>
+      <w:r>
+        <w:rPr>
+          <w:rFonts w:ascii="Helvetica" w:eastAsia="Times New Roman" w:hAnsi="Helvetica" w:cs="Helvetica"/>
+          <w:color w:val="444444"/>
+          <w:sz w:val="23"/>
+          <w:szCs w:val="23"/>
+          <w:bdr w:val="none" w:sz="0" w:space="0" w:color="auto" w:frame="1"/>
+        </w:rPr>
+        <w:t xml:space="preserve"> (</w:t>
+      </w:r>
+      <w:proofErr w:type="spellStart"/>
+      <w:r>
+        <w:rPr>
+          <w:rFonts w:ascii="Helvetica" w:eastAsia="Times New Roman" w:hAnsi="Helvetica" w:cs="Helvetica"/>
+          <w:color w:val="444444"/>
+          <w:sz w:val="23"/>
+          <w:szCs w:val="23"/>
+          <w:bdr w:val="none" w:sz="0" w:space="0" w:color="auto" w:frame="1"/>
+        </w:rPr>
+        <w:t>akter</w:t>
+      </w:r>
+      <w:proofErr w:type="spellEnd"/>
+      <w:r>
+        <w:rPr>
+          <w:rFonts w:ascii="Helvetica" w:eastAsia="Times New Roman" w:hAnsi="Helvetica" w:cs="Helvetica"/>
+          <w:color w:val="444444"/>
+          <w:sz w:val="23"/>
+          <w:szCs w:val="23"/>
+          <w:bdr w:val="none" w:sz="0" w:space="0" w:color="auto" w:frame="1"/>
+        </w:rPr>
+        <w:t xml:space="preserve">) </w:t>
+      </w:r>
       <w:hyperlink r:id="rId32" w:history="1">
         <w:r>
           <w:rPr>
@@ -1076,7 +1490,7 @@
             <w:szCs w:val="23"/>
             <w:bdr w:val="none" w:sz="0" w:space="0" w:color="auto" w:frame="1"/>
           </w:rPr>
-          <w:t>Large Data</w:t>
+          <w:t>Card View</w:t>
         </w:r>
       </w:hyperlink>
     </w:p>
@@ -1104,7 +1518,7 @@
             <w:szCs w:val="23"/>
             <w:bdr w:val="none" w:sz="0" w:space="0" w:color="auto" w:frame="1"/>
           </w:rPr>
-          <w:t>Card View</w:t>
+          <w:t>Buffer View</w:t>
         </w:r>
       </w:hyperlink>
     </w:p>
@@ -1124,34 +1538,6 @@
         </w:rPr>
       </w:pPr>
       <w:hyperlink r:id="rId34" w:history="1">
-        <w:r>
-          <w:rPr>
-            <w:rFonts w:ascii="Helvetica" w:eastAsia="Times New Roman" w:hAnsi="Helvetica" w:cs="Helvetica"/>
-            <w:color w:val="444444"/>
-            <w:sz w:val="23"/>
-            <w:szCs w:val="23"/>
-            <w:bdr w:val="none" w:sz="0" w:space="0" w:color="auto" w:frame="1"/>
-          </w:rPr>
-          <w:t>Buffer View</w:t>
-        </w:r>
-      </w:hyperlink>
-    </w:p>
-    <w:p>
-      <w:pPr>
-        <w:numPr>
-          <w:ilvl w:val="0"/>
-          <w:numId w:val="1"/>
-        </w:numPr>
-        <w:spacing w:after="0" w:line="396" w:lineRule="atLeast"/>
-        <w:textAlignment w:val="baseline"/>
-        <w:rPr>
-          <w:rFonts w:ascii="Helvetica" w:eastAsia="Times New Roman" w:hAnsi="Helvetica" w:cs="Helvetica"/>
-          <w:color w:val="222222"/>
-          <w:sz w:val="23"/>
-          <w:szCs w:val="23"/>
-        </w:rPr>
-      </w:pPr>
-      <w:hyperlink r:id="rId35" w:history="1">
         <w:r>
           <w:rPr>
             <w:rFonts w:ascii="Helvetica" w:eastAsia="Times New Roman" w:hAnsi="Helvetica" w:cs="Helvetica"/>
@@ -1178,8 +1564,8 @@
     </w:p>
     <w:p/>
     <w:sectPr>
-      <w:headerReference w:type="default" r:id="rId36"/>
-      <w:footerReference w:type="default" r:id="rId37"/>
+      <w:headerReference w:type="default" r:id="rId35"/>
+      <w:footerReference w:type="default" r:id="rId36"/>
       <w:pgSz w:w="12240" w:h="15840"/>
       <w:pgMar w:top="1440" w:right="1440" w:bottom="1440" w:left="1440" w:header="720" w:footer="720" w:gutter="0"/>
       <w:cols w:space="720"/>
@@ -1277,7 +1663,7 @@
 
 <file path=word/numbering.xml><?xml version="1.0" encoding="utf-8"?>
 <w:numbering xmlns:wpc="http://schemas.microsoft.com/office/word/2010/wordprocessingCanvas" xmlns:mc="http://schemas.openxmlformats.org/markup-compatibility/2006" xmlns:o="urn:schemas-microsoft-com:office:office" xmlns:r="http://schemas.openxmlformats.org/officeDocument/2006/relationships" xmlns:m="http://schemas.openxmlformats.org/officeDocument/2006/math" xmlns:v="urn:schemas-microsoft-com:vml" xmlns:wp14="http://schemas.microsoft.com/office/word/2010/wordprocessingDrawing" xmlns:wp="http://schemas.openxmlformats.org/drawingml/2006/wordprocessingDrawing" xmlns:w10="urn:schemas-microsoft-com:office:word" xmlns:w="http://schemas.openxmlformats.org/wordprocessingml/2006/main" xmlns:w14="http://schemas.microsoft.com/office/word/2010/wordml" xmlns:w15="http://schemas.microsoft.com/office/word/2012/wordml" xmlns:wpg="http://schemas.microsoft.com/office/word/2010/wordprocessingGroup" xmlns:wpi="http://schemas.microsoft.com/office/word/2010/wordprocessingInk" xmlns:wne="http://schemas.microsoft.com/office/word/2006/wordml" xmlns:wps="http://schemas.microsoft.com/office/word/2010/wordprocessingShape" mc:Ignorable="w14 w15 wp14">
-  <w:abstractNum w:abstractNumId="0">
+  <w:abstractNum w:abstractNumId="0" w15:restartNumberingAfterBreak="0">
     <w:nsid w:val="3B3179A3"/>
     <w:multiLevelType w:val="multilevel"/>
     <w:tmpl w:val="F822E010"/>

</xml_diff>